<commit_message>
Fix memberList Fix append (Path must be list variable, just "string" will return false)
</commit_message>
<xml_diff>
--- a/NOTE FOR THESIS WRITING.docx
+++ b/NOTE FOR THESIS WRITING.docx
@@ -1,9 +1,10 @@
 
 <file path=word/document.xml><?xml version="1.0" encoding="utf-8"?>
-<w:document xmlns:wpc="http://schemas.microsoft.com/office/word/2010/wordprocessingCanvas" xmlns:mc="http://schemas.openxmlformats.org/markup-compatibility/2006" xmlns:o="urn:schemas-microsoft-com:office:office" xmlns:r="http://schemas.openxmlformats.org/officeDocument/2006/relationships" xmlns:m="http://schemas.openxmlformats.org/officeDocument/2006/math" xmlns:v="urn:schemas-microsoft-com:vml" xmlns:wp14="http://schemas.microsoft.com/office/word/2010/wordprocessingDrawing" xmlns:wp="http://schemas.openxmlformats.org/drawingml/2006/wordprocessingDrawing" xmlns:w10="urn:schemas-microsoft-com:office:word" xmlns:w="http://schemas.openxmlformats.org/wordprocessingml/2006/main" xmlns:w14="http://schemas.microsoft.com/office/word/2010/wordml" xmlns:w15="http://schemas.microsoft.com/office/word/2012/wordml" xmlns:wpg="http://schemas.microsoft.com/office/word/2010/wordprocessingGroup" xmlns:wpi="http://schemas.microsoft.com/office/word/2010/wordprocessingInk" xmlns:wne="http://schemas.microsoft.com/office/word/2006/wordml" xmlns:wps="http://schemas.microsoft.com/office/word/2010/wordprocessingShape" mc:Ignorable="w14 w15 wp14">
+<w:document xmlns:wpc="http://schemas.microsoft.com/office/word/2010/wordprocessingCanvas" xmlns:cx="http://schemas.microsoft.com/office/drawing/2014/chartex" xmlns:cx1="http://schemas.microsoft.com/office/drawing/2015/9/8/chartex" xmlns:cx2="http://schemas.microsoft.com/office/drawing/2015/10/21/chartex" xmlns:cx3="http://schemas.microsoft.com/office/drawing/2016/5/9/chartex" xmlns:cx4="http://schemas.microsoft.com/office/drawing/2016/5/10/chartex" xmlns:cx5="http://schemas.microsoft.com/office/drawing/2016/5/11/chartex" xmlns:cx6="http://schemas.microsoft.com/office/drawing/2016/5/12/chartex" xmlns:cx7="http://schemas.microsoft.com/office/drawing/2016/5/13/chartex" xmlns:cx8="http://schemas.microsoft.com/office/drawing/2016/5/14/chartex" xmlns:mc="http://schemas.openxmlformats.org/markup-compatibility/2006" xmlns:aink="http://schemas.microsoft.com/office/drawing/2016/ink" xmlns:am3d="http://schemas.microsoft.com/office/drawing/2017/model3d" xmlns:o="urn:schemas-microsoft-com:office:office" xmlns:r="http://schemas.openxmlformats.org/officeDocument/2006/relationships" xmlns:m="http://schemas.openxmlformats.org/officeDocument/2006/math" xmlns:v="urn:schemas-microsoft-com:vml" xmlns:wp14="http://schemas.microsoft.com/office/word/2010/wordprocessingDrawing" xmlns:wp="http://schemas.openxmlformats.org/drawingml/2006/wordprocessingDrawing" xmlns:w10="urn:schemas-microsoft-com:office:word" xmlns:w="http://schemas.openxmlformats.org/wordprocessingml/2006/main" xmlns:w14="http://schemas.microsoft.com/office/word/2010/wordml" xmlns:w15="http://schemas.microsoft.com/office/word/2012/wordml" xmlns:w16cid="http://schemas.microsoft.com/office/word/2016/wordml/cid" xmlns:w16se="http://schemas.microsoft.com/office/word/2015/wordml/symex" xmlns:wpg="http://schemas.microsoft.com/office/word/2010/wordprocessingGroup" xmlns:wpi="http://schemas.microsoft.com/office/word/2010/wordprocessingInk" xmlns:wne="http://schemas.microsoft.com/office/word/2006/wordml" xmlns:wps="http://schemas.microsoft.com/office/word/2010/wordprocessingShape" mc:Ignorable="w14 w15 w16se w16cid wp14">
   <w:body>
     <w:p>
       <w:pPr>
+        <w:spacing w:afterLines="80" w:after="192" w:line="240" w:lineRule="auto"/>
         <w:rPr>
           <w:b/>
           <w:bCs/>
@@ -37,14 +38,16 @@
     </w:p>
     <w:p>
       <w:pPr>
-        <w:rPr>
-          <w:sz w:val="21"/>
-          <w:szCs w:val="24"/>
-        </w:rPr>
-      </w:pPr>
-    </w:p>
-    <w:p>
-      <w:pPr>
+        <w:spacing w:afterLines="80" w:after="192" w:line="240" w:lineRule="auto"/>
+        <w:rPr>
+          <w:sz w:val="21"/>
+          <w:szCs w:val="24"/>
+        </w:rPr>
+      </w:pPr>
+    </w:p>
+    <w:p>
+      <w:pPr>
+        <w:spacing w:afterLines="80" w:after="192" w:line="240" w:lineRule="auto"/>
         <w:rPr>
           <w:sz w:val="21"/>
           <w:szCs w:val="24"/>
@@ -60,6 +63,7 @@
     </w:p>
     <w:p>
       <w:pPr>
+        <w:spacing w:afterLines="80" w:after="192" w:line="240" w:lineRule="auto"/>
         <w:rPr>
           <w:sz w:val="21"/>
           <w:szCs w:val="24"/>
@@ -75,6 +79,7 @@
     </w:p>
     <w:p>
       <w:pPr>
+        <w:spacing w:afterLines="80" w:after="192" w:line="240" w:lineRule="auto"/>
         <w:rPr>
           <w:sz w:val="21"/>
           <w:szCs w:val="24"/>
@@ -90,30 +95,34 @@
     </w:p>
     <w:p>
       <w:pPr>
-        <w:rPr>
-          <w:sz w:val="21"/>
-          <w:szCs w:val="24"/>
-        </w:rPr>
-      </w:pPr>
-    </w:p>
-    <w:p>
-      <w:pPr>
-        <w:rPr>
-          <w:sz w:val="21"/>
-          <w:szCs w:val="24"/>
-        </w:rPr>
-      </w:pPr>
-    </w:p>
-    <w:p>
-      <w:pPr>
-        <w:rPr>
-          <w:sz w:val="21"/>
-          <w:szCs w:val="24"/>
-        </w:rPr>
-      </w:pPr>
-    </w:p>
-    <w:p>
-      <w:pPr>
+        <w:spacing w:afterLines="80" w:after="192" w:line="240" w:lineRule="auto"/>
+        <w:rPr>
+          <w:sz w:val="21"/>
+          <w:szCs w:val="24"/>
+        </w:rPr>
+      </w:pPr>
+    </w:p>
+    <w:p>
+      <w:pPr>
+        <w:spacing w:afterLines="80" w:after="192" w:line="240" w:lineRule="auto"/>
+        <w:rPr>
+          <w:sz w:val="21"/>
+          <w:szCs w:val="24"/>
+        </w:rPr>
+      </w:pPr>
+    </w:p>
+    <w:p>
+      <w:pPr>
+        <w:spacing w:afterLines="80" w:after="192" w:line="240" w:lineRule="auto"/>
+        <w:rPr>
+          <w:sz w:val="21"/>
+          <w:szCs w:val="24"/>
+        </w:rPr>
+      </w:pPr>
+    </w:p>
+    <w:p>
+      <w:pPr>
+        <w:spacing w:afterLines="80" w:after="192" w:line="240" w:lineRule="auto"/>
         <w:rPr>
           <w:sz w:val="21"/>
           <w:szCs w:val="24"/>
@@ -129,6 +138,7 @@
     </w:p>
     <w:p>
       <w:pPr>
+        <w:spacing w:afterLines="80" w:after="192" w:line="240" w:lineRule="auto"/>
         <w:rPr>
           <w:sz w:val="21"/>
           <w:szCs w:val="24"/>
@@ -175,22 +185,25 @@
     </w:p>
     <w:p>
       <w:pPr>
-        <w:rPr>
-          <w:sz w:val="21"/>
-          <w:szCs w:val="24"/>
-        </w:rPr>
-      </w:pPr>
-    </w:p>
-    <w:p>
-      <w:pPr>
-        <w:rPr>
-          <w:sz w:val="21"/>
-          <w:szCs w:val="24"/>
-        </w:rPr>
-      </w:pPr>
-    </w:p>
-    <w:p>
-      <w:pPr>
+        <w:spacing w:afterLines="80" w:after="192" w:line="240" w:lineRule="auto"/>
+        <w:rPr>
+          <w:sz w:val="21"/>
+          <w:szCs w:val="24"/>
+        </w:rPr>
+      </w:pPr>
+    </w:p>
+    <w:p>
+      <w:pPr>
+        <w:spacing w:afterLines="80" w:after="192" w:line="240" w:lineRule="auto"/>
+        <w:rPr>
+          <w:sz w:val="21"/>
+          <w:szCs w:val="24"/>
+        </w:rPr>
+      </w:pPr>
+    </w:p>
+    <w:p>
+      <w:pPr>
+        <w:spacing w:afterLines="80" w:after="192" w:line="240" w:lineRule="auto"/>
         <w:rPr>
           <w:sz w:val="21"/>
           <w:szCs w:val="24"/>
@@ -206,6 +219,7 @@
     </w:p>
     <w:p>
       <w:pPr>
+        <w:spacing w:afterLines="80" w:after="192" w:line="240" w:lineRule="auto"/>
         <w:rPr>
           <w:sz w:val="21"/>
           <w:szCs w:val="24"/>
@@ -237,6 +251,7 @@
     </w:p>
     <w:p>
       <w:pPr>
+        <w:spacing w:afterLines="80" w:after="192" w:line="240" w:lineRule="auto"/>
         <w:rPr>
           <w:sz w:val="21"/>
           <w:szCs w:val="24"/>
@@ -252,57 +267,45 @@
     </w:p>
     <w:p>
       <w:pPr>
-        <w:rPr>
-          <w:sz w:val="21"/>
-          <w:szCs w:val="24"/>
-        </w:rPr>
-      </w:pPr>
-    </w:p>
-    <w:p>
-      <w:pPr>
-        <w:rPr>
-          <w:sz w:val="21"/>
-          <w:szCs w:val="24"/>
-        </w:rPr>
-      </w:pPr>
-    </w:p>
-    <w:p>
-      <w:pPr>
-        <w:rPr>
-          <w:sz w:val="21"/>
-          <w:szCs w:val="24"/>
-        </w:rPr>
-      </w:pPr>
-    </w:p>
-    <w:p>
-      <w:pPr>
-        <w:rPr>
-          <w:sz w:val="21"/>
-          <w:szCs w:val="24"/>
-        </w:rPr>
-      </w:pPr>
-      <w:r>
-        <w:rPr>
-          <w:sz w:val="21"/>
-          <w:szCs w:val="24"/>
-        </w:rPr>
-        <w:t xml:space="preserve">// </w:t>
-      </w:r>
-      <w:proofErr w:type="gramStart"/>
-      <w:r>
-        <w:rPr>
-          <w:sz w:val="21"/>
-          <w:szCs w:val="24"/>
-        </w:rPr>
-        <w:t>Each</w:t>
-      </w:r>
-      <w:proofErr w:type="gramEnd"/>
-      <w:r>
-        <w:rPr>
-          <w:sz w:val="21"/>
-          <w:szCs w:val="24"/>
-        </w:rPr>
-        <w:t xml:space="preserve"> object (character, item, etc.) should have </w:t>
+        <w:spacing w:afterLines="80" w:after="192" w:line="240" w:lineRule="auto"/>
+        <w:rPr>
+          <w:sz w:val="21"/>
+          <w:szCs w:val="24"/>
+        </w:rPr>
+      </w:pPr>
+    </w:p>
+    <w:p>
+      <w:pPr>
+        <w:spacing w:afterLines="80" w:after="192" w:line="240" w:lineRule="auto"/>
+        <w:rPr>
+          <w:sz w:val="21"/>
+          <w:szCs w:val="24"/>
+        </w:rPr>
+      </w:pPr>
+    </w:p>
+    <w:p>
+      <w:pPr>
+        <w:spacing w:afterLines="80" w:after="192" w:line="240" w:lineRule="auto"/>
+        <w:rPr>
+          <w:sz w:val="21"/>
+          <w:szCs w:val="24"/>
+        </w:rPr>
+      </w:pPr>
+    </w:p>
+    <w:p>
+      <w:pPr>
+        <w:spacing w:afterLines="80" w:after="192" w:line="240" w:lineRule="auto"/>
+        <w:rPr>
+          <w:sz w:val="21"/>
+          <w:szCs w:val="24"/>
+        </w:rPr>
+      </w:pPr>
+      <w:r>
+        <w:rPr>
+          <w:sz w:val="21"/>
+          <w:szCs w:val="24"/>
+        </w:rPr>
+        <w:t xml:space="preserve">// Each object (character, item, etc.) should have </w:t>
       </w:r>
       <w:proofErr w:type="spellStart"/>
       <w:r>
@@ -323,6 +326,7 @@
     </w:p>
     <w:p>
       <w:pPr>
+        <w:spacing w:afterLines="80" w:after="192" w:line="240" w:lineRule="auto"/>
         <w:rPr>
           <w:sz w:val="21"/>
           <w:szCs w:val="24"/>
@@ -338,11 +342,162 @@
     </w:p>
     <w:p>
       <w:pPr>
-        <w:rPr>
-          <w:sz w:val="21"/>
-          <w:szCs w:val="24"/>
-        </w:rPr>
-      </w:pPr>
+        <w:spacing w:afterLines="80" w:after="192" w:line="240" w:lineRule="auto"/>
+        <w:rPr>
+          <w:sz w:val="21"/>
+          <w:szCs w:val="24"/>
+        </w:rPr>
+      </w:pPr>
+      <w:proofErr w:type="spellStart"/>
+      <w:r>
+        <w:rPr>
+          <w:sz w:val="21"/>
+          <w:szCs w:val="24"/>
+        </w:rPr>
+        <w:t>int</w:t>
+      </w:r>
+      <w:proofErr w:type="spellEnd"/>
+      <w:r>
+        <w:rPr>
+          <w:sz w:val="21"/>
+          <w:szCs w:val="24"/>
+        </w:rPr>
+        <w:t xml:space="preserve"> </w:t>
+      </w:r>
+      <w:proofErr w:type="spellStart"/>
+      <w:r>
+        <w:rPr>
+          <w:sz w:val="21"/>
+          <w:szCs w:val="24"/>
+        </w:rPr>
+        <w:t>levelQuest</w:t>
+      </w:r>
+      <w:proofErr w:type="spellEnd"/>
+      <w:r>
+        <w:rPr>
+          <w:sz w:val="21"/>
+          <w:szCs w:val="24"/>
+        </w:rPr>
+        <w:t>;</w:t>
+      </w:r>
+    </w:p>
+    <w:p>
+      <w:pPr>
+        <w:spacing w:afterLines="80" w:after="192" w:line="240" w:lineRule="auto"/>
+        <w:rPr>
+          <w:sz w:val="21"/>
+          <w:szCs w:val="24"/>
+        </w:rPr>
+      </w:pPr>
+    </w:p>
+    <w:p>
+      <w:pPr>
+        <w:spacing w:afterLines="80" w:after="192" w:line="240" w:lineRule="auto"/>
+        <w:rPr>
+          <w:sz w:val="21"/>
+          <w:szCs w:val="24"/>
+        </w:rPr>
+      </w:pPr>
+    </w:p>
+    <w:p>
+      <w:pPr>
+        <w:spacing w:afterLines="80" w:after="192" w:line="240" w:lineRule="auto"/>
+        <w:rPr>
+          <w:sz w:val="21"/>
+          <w:szCs w:val="24"/>
+          <w:u w:val="single"/>
+        </w:rPr>
+      </w:pPr>
+      <w:r>
+        <w:rPr>
+          <w:sz w:val="21"/>
+          <w:szCs w:val="24"/>
+          <w:u w:val="single"/>
+        </w:rPr>
+        <w:t>IN GAMESTATE &amp; GAMEWORLD</w:t>
+      </w:r>
+    </w:p>
+    <w:p>
+      <w:pPr>
+        <w:spacing w:afterLines="80" w:after="192" w:line="240" w:lineRule="auto"/>
+        <w:rPr>
+          <w:sz w:val="21"/>
+          <w:szCs w:val="24"/>
+        </w:rPr>
+      </w:pPr>
+      <w:r>
+        <w:rPr>
+          <w:sz w:val="21"/>
+          <w:szCs w:val="24"/>
+        </w:rPr>
+        <w:t>//COMMENT 6-12-2018 This is comment out since All Item are now in either Character or in Location</w:t>
+      </w:r>
+    </w:p>
+    <w:p>
+      <w:pPr>
+        <w:spacing w:afterLines="80" w:after="192" w:line="240" w:lineRule="auto"/>
+        <w:rPr>
+          <w:sz w:val="21"/>
+          <w:szCs w:val="24"/>
+        </w:rPr>
+      </w:pPr>
+      <w:r>
+        <w:rPr>
+          <w:sz w:val="21"/>
+          <w:szCs w:val="24"/>
+        </w:rPr>
+        <w:tab/>
+        <w:t>/*</w:t>
+      </w:r>
+    </w:p>
+    <w:p>
+      <w:pPr>
+        <w:spacing w:afterLines="80" w:after="192" w:line="240" w:lineRule="auto"/>
+        <w:rPr>
+          <w:sz w:val="21"/>
+          <w:szCs w:val="24"/>
+        </w:rPr>
+      </w:pPr>
+      <w:r>
+        <w:rPr>
+          <w:sz w:val="21"/>
+          <w:szCs w:val="24"/>
+        </w:rPr>
+        <w:tab/>
+        <w:t xml:space="preserve">public </w:t>
+      </w:r>
+      <w:proofErr w:type="spellStart"/>
+      <w:r>
+        <w:rPr>
+          <w:sz w:val="21"/>
+          <w:szCs w:val="24"/>
+        </w:rPr>
+        <w:t>ArrayList</w:t>
+      </w:r>
+      <w:proofErr w:type="spellEnd"/>
+      <w:r>
+        <w:rPr>
+          <w:sz w:val="21"/>
+          <w:szCs w:val="24"/>
+        </w:rPr>
+        <w:t>&lt;</w:t>
+      </w:r>
+      <w:proofErr w:type="spellStart"/>
+      <w:r>
+        <w:rPr>
+          <w:sz w:val="21"/>
+          <w:szCs w:val="24"/>
+        </w:rPr>
+        <w:t>GameCondition</w:t>
+      </w:r>
+      <w:proofErr w:type="spellEnd"/>
+      <w:r>
+        <w:rPr>
+          <w:sz w:val="21"/>
+          <w:szCs w:val="24"/>
+        </w:rPr>
+        <w:t xml:space="preserve">&gt; </w:t>
+      </w:r>
       <w:proofErr w:type="spellStart"/>
       <w:proofErr w:type="gramStart"/>
       <w:r>
@@ -350,16 +505,47 @@
           <w:sz w:val="21"/>
           <w:szCs w:val="24"/>
         </w:rPr>
-        <w:t>int</w:t>
+        <w:t>getListGameConditionItem</w:t>
       </w:r>
       <w:proofErr w:type="spellEnd"/>
+      <w:r>
+        <w:rPr>
+          <w:sz w:val="21"/>
+          <w:szCs w:val="24"/>
+        </w:rPr>
+        <w:t>(</w:t>
+      </w:r>
       <w:proofErr w:type="gramEnd"/>
       <w:r>
         <w:rPr>
           <w:sz w:val="21"/>
           <w:szCs w:val="24"/>
         </w:rPr>
-        <w:t xml:space="preserve"> </w:t>
+        <w:t>){</w:t>
+      </w:r>
+    </w:p>
+    <w:p>
+      <w:pPr>
+        <w:spacing w:afterLines="80" w:after="192" w:line="240" w:lineRule="auto"/>
+        <w:rPr>
+          <w:sz w:val="21"/>
+          <w:szCs w:val="24"/>
+        </w:rPr>
+      </w:pPr>
+      <w:r>
+        <w:rPr>
+          <w:sz w:val="21"/>
+          <w:szCs w:val="24"/>
+        </w:rPr>
+        <w:tab/>
+      </w:r>
+      <w:r>
+        <w:rPr>
+          <w:sz w:val="21"/>
+          <w:szCs w:val="24"/>
+        </w:rPr>
+        <w:tab/>
+        <w:t xml:space="preserve">return </w:t>
       </w:r>
       <w:proofErr w:type="spellStart"/>
       <w:r>
@@ -367,7 +553,7 @@
           <w:sz w:val="21"/>
           <w:szCs w:val="24"/>
         </w:rPr>
-        <w:t>levelQuest</w:t>
+        <w:t>listDesireItem</w:t>
       </w:r>
       <w:proofErr w:type="spellEnd"/>
       <w:r>
@@ -380,205 +566,7 @@
     </w:p>
     <w:p>
       <w:pPr>
-        <w:rPr>
-          <w:sz w:val="21"/>
-          <w:szCs w:val="24"/>
-        </w:rPr>
-      </w:pPr>
-    </w:p>
-    <w:p>
-      <w:pPr>
-        <w:rPr>
-          <w:sz w:val="21"/>
-          <w:szCs w:val="24"/>
-        </w:rPr>
-      </w:pPr>
-    </w:p>
-    <w:p>
-      <w:pPr>
-        <w:rPr>
-          <w:sz w:val="21"/>
-          <w:szCs w:val="24"/>
-          <w:u w:val="single"/>
-        </w:rPr>
-      </w:pPr>
-      <w:r>
-        <w:rPr>
-          <w:sz w:val="21"/>
-          <w:szCs w:val="24"/>
-          <w:u w:val="single"/>
-        </w:rPr>
-        <w:t>IN GAMESTATE &amp; GAMEWORLD</w:t>
-      </w:r>
-    </w:p>
-    <w:p>
-      <w:pPr>
-        <w:rPr>
-          <w:sz w:val="21"/>
-          <w:szCs w:val="24"/>
-        </w:rPr>
-      </w:pPr>
-      <w:r>
-        <w:rPr>
-          <w:sz w:val="21"/>
-          <w:szCs w:val="24"/>
-        </w:rPr>
-        <w:t xml:space="preserve">//COMMENT 6-12-2018 </w:t>
-      </w:r>
-      <w:proofErr w:type="gramStart"/>
-      <w:r>
-        <w:rPr>
-          <w:sz w:val="21"/>
-          <w:szCs w:val="24"/>
-        </w:rPr>
-        <w:t>This</w:t>
-      </w:r>
-      <w:proofErr w:type="gramEnd"/>
-      <w:r>
-        <w:rPr>
-          <w:sz w:val="21"/>
-          <w:szCs w:val="24"/>
-        </w:rPr>
-        <w:t xml:space="preserve"> is comment out since All Item are now in either Character or in Location</w:t>
-      </w:r>
-    </w:p>
-    <w:p>
-      <w:pPr>
-        <w:rPr>
-          <w:sz w:val="21"/>
-          <w:szCs w:val="24"/>
-        </w:rPr>
-      </w:pPr>
-      <w:r>
-        <w:rPr>
-          <w:sz w:val="21"/>
-          <w:szCs w:val="24"/>
-        </w:rPr>
-        <w:tab/>
-        <w:t>/*</w:t>
-      </w:r>
-    </w:p>
-    <w:p>
-      <w:pPr>
-        <w:rPr>
-          <w:sz w:val="21"/>
-          <w:szCs w:val="24"/>
-        </w:rPr>
-      </w:pPr>
-      <w:r>
-        <w:rPr>
-          <w:sz w:val="21"/>
-          <w:szCs w:val="24"/>
-        </w:rPr>
-        <w:tab/>
-      </w:r>
-      <w:proofErr w:type="gramStart"/>
-      <w:r>
-        <w:rPr>
-          <w:sz w:val="21"/>
-          <w:szCs w:val="24"/>
-        </w:rPr>
-        <w:t>public</w:t>
-      </w:r>
-      <w:proofErr w:type="gramEnd"/>
-      <w:r>
-        <w:rPr>
-          <w:sz w:val="21"/>
-          <w:szCs w:val="24"/>
-        </w:rPr>
-        <w:t xml:space="preserve"> </w:t>
-      </w:r>
-      <w:proofErr w:type="spellStart"/>
-      <w:r>
-        <w:rPr>
-          <w:sz w:val="21"/>
-          <w:szCs w:val="24"/>
-        </w:rPr>
-        <w:t>ArrayList</w:t>
-      </w:r>
-      <w:proofErr w:type="spellEnd"/>
-      <w:r>
-        <w:rPr>
-          <w:sz w:val="21"/>
-          <w:szCs w:val="24"/>
-        </w:rPr>
-        <w:t xml:space="preserve">&lt;GameCondition&gt; </w:t>
-      </w:r>
-      <w:proofErr w:type="spellStart"/>
-      <w:r>
-        <w:rPr>
-          <w:sz w:val="21"/>
-          <w:szCs w:val="24"/>
-        </w:rPr>
-        <w:t>getListGameConditionItem</w:t>
-      </w:r>
-      <w:proofErr w:type="spellEnd"/>
-      <w:r>
-        <w:rPr>
-          <w:sz w:val="21"/>
-          <w:szCs w:val="24"/>
-        </w:rPr>
-        <w:t>(){</w:t>
-      </w:r>
-    </w:p>
-    <w:p>
-      <w:pPr>
-        <w:rPr>
-          <w:sz w:val="21"/>
-          <w:szCs w:val="24"/>
-        </w:rPr>
-      </w:pPr>
-      <w:bookmarkStart w:id="0" w:name="_GoBack"/>
-      <w:bookmarkEnd w:id="0"/>
-      <w:r>
-        <w:rPr>
-          <w:sz w:val="21"/>
-          <w:szCs w:val="24"/>
-        </w:rPr>
-        <w:tab/>
-      </w:r>
-      <w:r>
-        <w:rPr>
-          <w:sz w:val="21"/>
-          <w:szCs w:val="24"/>
-        </w:rPr>
-        <w:tab/>
-      </w:r>
-      <w:proofErr w:type="gramStart"/>
-      <w:r>
-        <w:rPr>
-          <w:sz w:val="21"/>
-          <w:szCs w:val="24"/>
-        </w:rPr>
-        <w:t>return</w:t>
-      </w:r>
-      <w:proofErr w:type="gramEnd"/>
-      <w:r>
-        <w:rPr>
-          <w:sz w:val="21"/>
-          <w:szCs w:val="24"/>
-        </w:rPr>
-        <w:t xml:space="preserve"> </w:t>
-      </w:r>
-      <w:proofErr w:type="spellStart"/>
-      <w:r>
-        <w:rPr>
-          <w:sz w:val="21"/>
-          <w:szCs w:val="24"/>
-        </w:rPr>
-        <w:t>listDesireItem</w:t>
-      </w:r>
-      <w:proofErr w:type="spellEnd"/>
-      <w:r>
-        <w:rPr>
-          <w:sz w:val="21"/>
-          <w:szCs w:val="24"/>
-        </w:rPr>
-        <w:t>;</w:t>
-      </w:r>
-    </w:p>
-    <w:p>
-      <w:pPr>
+        <w:spacing w:afterLines="80" w:after="192" w:line="240" w:lineRule="auto"/>
         <w:rPr>
           <w:sz w:val="21"/>
           <w:szCs w:val="24"/>
@@ -595,6 +583,7 @@
     </w:p>
     <w:p>
       <w:pPr>
+        <w:spacing w:afterLines="80" w:after="192" w:line="240" w:lineRule="auto"/>
         <w:rPr>
           <w:sz w:val="21"/>
           <w:szCs w:val="24"/>
@@ -611,46 +600,52 @@
     </w:p>
     <w:p>
       <w:pPr>
-        <w:rPr>
-          <w:sz w:val="21"/>
-          <w:szCs w:val="24"/>
-        </w:rPr>
-      </w:pPr>
-    </w:p>
-    <w:p>
-      <w:pPr>
-        <w:rPr>
-          <w:sz w:val="21"/>
-          <w:szCs w:val="24"/>
-        </w:rPr>
-      </w:pPr>
-    </w:p>
-    <w:p>
-      <w:pPr>
-        <w:rPr>
-          <w:sz w:val="21"/>
-          <w:szCs w:val="24"/>
-        </w:rPr>
-      </w:pPr>
-    </w:p>
-    <w:p>
-      <w:pPr>
-        <w:rPr>
-          <w:sz w:val="21"/>
-          <w:szCs w:val="24"/>
-        </w:rPr>
-      </w:pPr>
-    </w:p>
-    <w:p>
-      <w:pPr>
-        <w:rPr>
-          <w:sz w:val="21"/>
-          <w:szCs w:val="24"/>
-        </w:rPr>
-      </w:pPr>
-    </w:p>
-    <w:p>
-      <w:pPr>
+        <w:spacing w:afterLines="80" w:after="192" w:line="240" w:lineRule="auto"/>
+        <w:rPr>
+          <w:sz w:val="21"/>
+          <w:szCs w:val="24"/>
+        </w:rPr>
+      </w:pPr>
+    </w:p>
+    <w:p>
+      <w:pPr>
+        <w:spacing w:afterLines="80" w:after="192" w:line="240" w:lineRule="auto"/>
+        <w:rPr>
+          <w:sz w:val="21"/>
+          <w:szCs w:val="24"/>
+        </w:rPr>
+      </w:pPr>
+    </w:p>
+    <w:p>
+      <w:pPr>
+        <w:spacing w:afterLines="80" w:after="192" w:line="240" w:lineRule="auto"/>
+        <w:rPr>
+          <w:sz w:val="21"/>
+          <w:szCs w:val="24"/>
+        </w:rPr>
+      </w:pPr>
+    </w:p>
+    <w:p>
+      <w:pPr>
+        <w:spacing w:afterLines="80" w:after="192" w:line="240" w:lineRule="auto"/>
+        <w:rPr>
+          <w:sz w:val="21"/>
+          <w:szCs w:val="24"/>
+        </w:rPr>
+      </w:pPr>
+    </w:p>
+    <w:p>
+      <w:pPr>
+        <w:spacing w:afterLines="80" w:after="192" w:line="240" w:lineRule="auto"/>
+        <w:rPr>
+          <w:sz w:val="21"/>
+          <w:szCs w:val="24"/>
+        </w:rPr>
+      </w:pPr>
+    </w:p>
+    <w:p>
+      <w:pPr>
+        <w:spacing w:afterLines="80" w:after="192" w:line="240" w:lineRule="auto"/>
         <w:rPr>
           <w:b/>
           <w:bCs/>
@@ -672,6 +667,7 @@
     </w:p>
     <w:p>
       <w:pPr>
+        <w:spacing w:afterLines="80" w:after="192" w:line="240" w:lineRule="auto"/>
         <w:rPr>
           <w:sz w:val="21"/>
           <w:szCs w:val="24"/>
@@ -725,6 +721,7 @@
     </w:p>
     <w:p>
       <w:pPr>
+        <w:spacing w:afterLines="80" w:after="192" w:line="240" w:lineRule="auto"/>
         <w:rPr>
           <w:sz w:val="21"/>
           <w:szCs w:val="24"/>
@@ -740,14 +737,16 @@
     </w:p>
     <w:p>
       <w:pPr>
-        <w:rPr>
-          <w:sz w:val="21"/>
-          <w:szCs w:val="24"/>
-        </w:rPr>
-      </w:pPr>
-    </w:p>
-    <w:p>
-      <w:pPr>
+        <w:spacing w:afterLines="80" w:after="192" w:line="240" w:lineRule="auto"/>
+        <w:rPr>
+          <w:sz w:val="21"/>
+          <w:szCs w:val="24"/>
+        </w:rPr>
+      </w:pPr>
+    </w:p>
+    <w:p>
+      <w:pPr>
+        <w:spacing w:afterLines="80" w:after="192" w:line="240" w:lineRule="auto"/>
         <w:rPr>
           <w:sz w:val="21"/>
           <w:szCs w:val="24"/>
@@ -763,6 +762,7 @@
     </w:p>
     <w:p>
       <w:pPr>
+        <w:spacing w:afterLines="80" w:after="192" w:line="240" w:lineRule="auto"/>
         <w:rPr>
           <w:sz w:val="21"/>
           <w:szCs w:val="24"/>
@@ -803,6 +803,7 @@
     </w:p>
     <w:p>
       <w:pPr>
+        <w:spacing w:afterLines="80" w:after="192" w:line="240" w:lineRule="auto"/>
         <w:ind w:left="720" w:firstLine="720"/>
         <w:rPr>
           <w:sz w:val="21"/>
@@ -814,121 +815,470 @@
           <w:sz w:val="21"/>
           <w:szCs w:val="24"/>
         </w:rPr>
-        <w:t>- (quest giver may not exist in quest at all</w:t>
-      </w:r>
-      <w:r>
-        <w:rPr>
-          <w:sz w:val="21"/>
-          <w:szCs w:val="24"/>
-        </w:rPr>
-        <w:t>; as in quest don’t interact with quest giver such as getting berry to NPC_A, NPC_A has high chance to not be quest giver</w:t>
-      </w:r>
-      <w:r>
-        <w:rPr>
-          <w:sz w:val="21"/>
-          <w:szCs w:val="24"/>
-        </w:rPr>
-        <w:t>)</w:t>
-      </w:r>
-    </w:p>
-    <w:p>
-      <w:pPr>
-        <w:rPr>
-          <w:sz w:val="21"/>
-          <w:szCs w:val="24"/>
-        </w:rPr>
-      </w:pPr>
-    </w:p>
-    <w:p>
-      <w:pPr>
-        <w:rPr>
-          <w:sz w:val="21"/>
-          <w:szCs w:val="24"/>
-        </w:rPr>
-      </w:pPr>
-    </w:p>
-    <w:p>
-      <w:pPr>
-        <w:rPr>
-          <w:sz w:val="21"/>
-          <w:szCs w:val="24"/>
-        </w:rPr>
-      </w:pPr>
-    </w:p>
-    <w:p>
-      <w:pPr>
-        <w:rPr>
-          <w:sz w:val="21"/>
-          <w:szCs w:val="24"/>
-        </w:rPr>
-      </w:pPr>
-    </w:p>
-    <w:p>
-      <w:pPr>
-        <w:rPr>
-          <w:sz w:val="21"/>
-          <w:szCs w:val="24"/>
-        </w:rPr>
-      </w:pPr>
-    </w:p>
-    <w:p>
-      <w:pPr>
-        <w:rPr>
-          <w:sz w:val="21"/>
-          <w:szCs w:val="24"/>
-        </w:rPr>
-      </w:pPr>
-    </w:p>
-    <w:p>
-      <w:pPr>
-        <w:rPr>
-          <w:sz w:val="21"/>
-          <w:szCs w:val="24"/>
-        </w:rPr>
-      </w:pPr>
-    </w:p>
-    <w:p>
-      <w:pPr>
-        <w:rPr>
-          <w:sz w:val="21"/>
-          <w:szCs w:val="24"/>
-        </w:rPr>
-      </w:pPr>
-    </w:p>
-    <w:p>
-      <w:pPr>
-        <w:rPr>
-          <w:sz w:val="21"/>
-          <w:szCs w:val="24"/>
-        </w:rPr>
-      </w:pPr>
-    </w:p>
-    <w:p>
-      <w:pPr>
-        <w:rPr>
-          <w:sz w:val="21"/>
-          <w:szCs w:val="24"/>
-        </w:rPr>
-      </w:pPr>
-    </w:p>
-    <w:p>
-      <w:pPr>
-        <w:rPr>
-          <w:sz w:val="21"/>
-          <w:szCs w:val="24"/>
-        </w:rPr>
-      </w:pPr>
-    </w:p>
-    <w:p>
-      <w:pPr>
-        <w:rPr>
-          <w:sz w:val="21"/>
-          <w:szCs w:val="24"/>
-        </w:rPr>
-      </w:pPr>
-    </w:p>
-    <w:p>
-      <w:pPr>
+        <w:t>- (quest giver may not exist in quest at all; as in quest don’t interact with quest giver such as getting berry to NPC_A, NPC_A has high chance to not be quest giver)</w:t>
+      </w:r>
+    </w:p>
+    <w:p>
+      <w:pPr>
+        <w:spacing w:afterLines="80" w:after="192" w:line="240" w:lineRule="auto"/>
+        <w:rPr>
+          <w:sz w:val="21"/>
+          <w:szCs w:val="24"/>
+        </w:rPr>
+      </w:pPr>
+    </w:p>
+    <w:p>
+      <w:pPr>
+        <w:spacing w:afterLines="80" w:after="192" w:line="240" w:lineRule="auto"/>
+        <w:rPr>
+          <w:sz w:val="21"/>
+          <w:szCs w:val="24"/>
+        </w:rPr>
+      </w:pPr>
+    </w:p>
+    <w:p>
+      <w:pPr>
+        <w:spacing w:afterLines="80" w:after="192" w:line="240" w:lineRule="auto"/>
+        <w:rPr>
+          <w:sz w:val="21"/>
+          <w:szCs w:val="24"/>
+        </w:rPr>
+      </w:pPr>
+    </w:p>
+    <w:p>
+      <w:pPr>
+        <w:spacing w:afterLines="80" w:after="192" w:line="240" w:lineRule="auto"/>
+        <w:rPr>
+          <w:sz w:val="21"/>
+          <w:szCs w:val="24"/>
+        </w:rPr>
+      </w:pPr>
+    </w:p>
+    <w:p>
+      <w:pPr>
+        <w:spacing w:afterLines="80" w:after="192" w:line="240" w:lineRule="auto"/>
+        <w:rPr>
+          <w:sz w:val="21"/>
+          <w:szCs w:val="24"/>
+        </w:rPr>
+      </w:pPr>
+    </w:p>
+    <w:p>
+      <w:pPr>
+        <w:spacing w:afterLines="80" w:after="192" w:line="240" w:lineRule="auto"/>
+        <w:rPr>
+          <w:sz w:val="21"/>
+          <w:szCs w:val="24"/>
+        </w:rPr>
+      </w:pPr>
+    </w:p>
+    <w:p>
+      <w:pPr>
+        <w:spacing w:afterLines="80" w:after="192" w:line="240" w:lineRule="auto"/>
+        <w:rPr>
+          <w:sz w:val="21"/>
+          <w:szCs w:val="24"/>
+        </w:rPr>
+      </w:pPr>
+    </w:p>
+    <w:p>
+      <w:pPr>
+        <w:spacing w:afterLines="80" w:after="192" w:line="240" w:lineRule="auto"/>
+        <w:rPr>
+          <w:sz w:val="21"/>
+          <w:szCs w:val="24"/>
+        </w:rPr>
+      </w:pPr>
+    </w:p>
+    <w:p>
+      <w:pPr>
+        <w:spacing w:afterLines="80" w:after="192" w:line="240" w:lineRule="auto"/>
+        <w:rPr>
+          <w:sz w:val="21"/>
+          <w:szCs w:val="24"/>
+        </w:rPr>
+      </w:pPr>
+    </w:p>
+    <w:p>
+      <w:pPr>
+        <w:spacing w:afterLines="80" w:after="192" w:line="240" w:lineRule="auto"/>
+        <w:rPr>
+          <w:sz w:val="21"/>
+          <w:szCs w:val="24"/>
+        </w:rPr>
+      </w:pPr>
+    </w:p>
+    <w:p>
+      <w:pPr>
+        <w:spacing w:afterLines="80" w:after="192" w:line="240" w:lineRule="auto"/>
+        <w:rPr>
+          <w:sz w:val="21"/>
+          <w:szCs w:val="24"/>
+        </w:rPr>
+      </w:pPr>
+    </w:p>
+    <w:p>
+      <w:pPr>
+        <w:spacing w:afterLines="80" w:after="192" w:line="240" w:lineRule="auto"/>
+        <w:rPr>
+          <w:sz w:val="21"/>
+          <w:szCs w:val="24"/>
+        </w:rPr>
+      </w:pPr>
+    </w:p>
+    <w:p>
+      <w:pPr>
+        <w:spacing w:afterLines="80" w:after="192" w:line="240" w:lineRule="auto"/>
+        <w:rPr>
+          <w:sz w:val="21"/>
+          <w:szCs w:val="24"/>
+        </w:rPr>
+      </w:pPr>
+    </w:p>
+    <w:p>
+      <w:pPr>
+        <w:spacing w:afterLines="80" w:after="192" w:line="240" w:lineRule="auto"/>
+        <w:rPr>
+          <w:sz w:val="21"/>
+          <w:szCs w:val="24"/>
+        </w:rPr>
+      </w:pPr>
+    </w:p>
+    <w:p>
+      <w:pPr>
+        <w:spacing w:afterLines="80" w:after="192" w:line="240" w:lineRule="auto"/>
+        <w:rPr>
+          <w:sz w:val="21"/>
+          <w:szCs w:val="24"/>
+        </w:rPr>
+      </w:pPr>
+    </w:p>
+    <w:p>
+      <w:pPr>
+        <w:spacing w:afterLines="80" w:after="192" w:line="240" w:lineRule="auto"/>
+        <w:rPr>
+          <w:sz w:val="21"/>
+          <w:szCs w:val="24"/>
+        </w:rPr>
+      </w:pPr>
+    </w:p>
+    <w:p>
+      <w:pPr>
+        <w:spacing w:afterLines="80" w:after="192" w:line="240" w:lineRule="auto"/>
+        <w:rPr>
+          <w:sz w:val="21"/>
+          <w:szCs w:val="24"/>
+        </w:rPr>
+      </w:pPr>
+    </w:p>
+    <w:p>
+      <w:pPr>
+        <w:spacing w:afterLines="80" w:after="192" w:line="240" w:lineRule="auto"/>
+        <w:rPr>
+          <w:sz w:val="21"/>
+          <w:szCs w:val="24"/>
+        </w:rPr>
+      </w:pPr>
+    </w:p>
+    <w:p>
+      <w:pPr>
+        <w:spacing w:afterLines="80" w:after="192" w:line="240" w:lineRule="auto"/>
+        <w:rPr>
+          <w:b/>
+          <w:bCs/>
+          <w:sz w:val="21"/>
+          <w:szCs w:val="24"/>
+          <w:u w:val="single"/>
+        </w:rPr>
+      </w:pPr>
+      <w:r>
+        <w:rPr>
+          <w:b/>
+          <w:bCs/>
+          <w:sz w:val="21"/>
+          <w:szCs w:val="24"/>
+          <w:u w:val="single"/>
+        </w:rPr>
+        <w:t xml:space="preserve">BUG THAT FIX WITH </w:t>
+      </w:r>
+      <w:proofErr w:type="gramStart"/>
+      <w:r>
+        <w:rPr>
+          <w:b/>
+          <w:bCs/>
+          <w:sz w:val="21"/>
+          <w:szCs w:val="24"/>
+          <w:u w:val="single"/>
+        </w:rPr>
+        <w:t xml:space="preserve">MAKESHIEFT  </w:t>
+      </w:r>
+      <w:proofErr w:type="spellStart"/>
+      <w:r>
+        <w:rPr>
+          <w:b/>
+          <w:bCs/>
+          <w:sz w:val="21"/>
+          <w:szCs w:val="24"/>
+          <w:u w:val="single"/>
+        </w:rPr>
+        <w:t>hotcode</w:t>
+      </w:r>
+      <w:proofErr w:type="spellEnd"/>
+      <w:proofErr w:type="gramEnd"/>
+    </w:p>
+    <w:p>
+      <w:pPr>
+        <w:spacing w:afterLines="80" w:after="192" w:line="240" w:lineRule="auto"/>
+        <w:rPr>
+          <w:sz w:val="21"/>
+          <w:szCs w:val="24"/>
+        </w:rPr>
+      </w:pPr>
+    </w:p>
+    <w:p>
+      <w:pPr>
+        <w:spacing w:afterLines="80" w:after="192" w:line="240" w:lineRule="auto"/>
+        <w:rPr>
+          <w:sz w:val="21"/>
+          <w:szCs w:val="24"/>
+        </w:rPr>
+      </w:pPr>
+      <w:r>
+        <w:rPr>
+          <w:noProof/>
+        </w:rPr>
+        <w:drawing>
+          <wp:inline distT="0" distB="0" distL="0" distR="0" wp14:anchorId="3E3A4E8D" wp14:editId="18A67149">
+            <wp:extent cx="5731510" cy="2787015"/>
+            <wp:effectExtent l="0" t="0" r="2540" b="0"/>
+            <wp:docPr id="1" name="Picture 1"/>
+            <wp:cNvGraphicFramePr>
+              <a:graphicFrameLocks xmlns:a="http://schemas.openxmlformats.org/drawingml/2006/main" noChangeAspect="1"/>
+            </wp:cNvGraphicFramePr>
+            <a:graphic xmlns:a="http://schemas.openxmlformats.org/drawingml/2006/main">
+              <a:graphicData uri="http://schemas.openxmlformats.org/drawingml/2006/picture">
+                <pic:pic xmlns:pic="http://schemas.openxmlformats.org/drawingml/2006/picture">
+                  <pic:nvPicPr>
+                    <pic:cNvPr id="1" name=""/>
+                    <pic:cNvPicPr/>
+                  </pic:nvPicPr>
+                  <pic:blipFill>
+                    <a:blip r:embed="rId4"/>
+                    <a:stretch>
+                      <a:fillRect/>
+                    </a:stretch>
+                  </pic:blipFill>
+                  <pic:spPr>
+                    <a:xfrm>
+                      <a:off x="0" y="0"/>
+                      <a:ext cx="5731510" cy="2787015"/>
+                    </a:xfrm>
+                    <a:prstGeom prst="rect">
+                      <a:avLst/>
+                    </a:prstGeom>
+                  </pic:spPr>
+                </pic:pic>
+              </a:graphicData>
+            </a:graphic>
+          </wp:inline>
+        </w:drawing>
+      </w:r>
+    </w:p>
+    <w:p>
+      <w:pPr>
+        <w:spacing w:afterLines="80" w:after="192" w:line="240" w:lineRule="auto"/>
+        <w:rPr>
+          <w:sz w:val="21"/>
+          <w:szCs w:val="24"/>
+        </w:rPr>
+      </w:pPr>
+    </w:p>
+    <w:p>
+      <w:pPr>
+        <w:spacing w:afterLines="80" w:after="192" w:line="240" w:lineRule="auto"/>
+        <w:rPr>
+          <w:sz w:val="21"/>
+          <w:szCs w:val="24"/>
+        </w:rPr>
+      </w:pPr>
+      <w:r>
+        <w:rPr>
+          <w:sz w:val="21"/>
+          <w:szCs w:val="24"/>
+        </w:rPr>
+        <w:t>This part</w:t>
+      </w:r>
+      <w:bookmarkStart w:id="0" w:name="_GoBack"/>
+      <w:bookmarkEnd w:id="0"/>
+    </w:p>
+    <w:p>
+      <w:pPr>
+        <w:spacing w:afterLines="80" w:after="192" w:line="240" w:lineRule="auto"/>
+        <w:rPr>
+          <w:sz w:val="21"/>
+          <w:szCs w:val="24"/>
+        </w:rPr>
+      </w:pPr>
+      <w:r>
+        <w:rPr>
+          <w:noProof/>
+        </w:rPr>
+        <w:drawing>
+          <wp:inline distT="0" distB="0" distL="0" distR="0" wp14:anchorId="3DE25BF5" wp14:editId="4BB11610">
+            <wp:extent cx="5731510" cy="616585"/>
+            <wp:effectExtent l="0" t="0" r="2540" b="0"/>
+            <wp:docPr id="2" name="Picture 2"/>
+            <wp:cNvGraphicFramePr>
+              <a:graphicFrameLocks xmlns:a="http://schemas.openxmlformats.org/drawingml/2006/main" noChangeAspect="1"/>
+            </wp:cNvGraphicFramePr>
+            <a:graphic xmlns:a="http://schemas.openxmlformats.org/drawingml/2006/main">
+              <a:graphicData uri="http://schemas.openxmlformats.org/drawingml/2006/picture">
+                <pic:pic xmlns:pic="http://schemas.openxmlformats.org/drawingml/2006/picture">
+                  <pic:nvPicPr>
+                    <pic:cNvPr id="1" name=""/>
+                    <pic:cNvPicPr/>
+                  </pic:nvPicPr>
+                  <pic:blipFill>
+                    <a:blip r:embed="rId5"/>
+                    <a:stretch>
+                      <a:fillRect/>
+                    </a:stretch>
+                  </pic:blipFill>
+                  <pic:spPr>
+                    <a:xfrm>
+                      <a:off x="0" y="0"/>
+                      <a:ext cx="5731510" cy="616585"/>
+                    </a:xfrm>
+                    <a:prstGeom prst="rect">
+                      <a:avLst/>
+                    </a:prstGeom>
+                  </pic:spPr>
+                </pic:pic>
+              </a:graphicData>
+            </a:graphic>
+          </wp:inline>
+        </w:drawing>
+      </w:r>
+    </w:p>
+    <w:p>
+      <w:pPr>
+        <w:spacing w:afterLines="80" w:after="192" w:line="240" w:lineRule="auto"/>
+        <w:rPr>
+          <w:sz w:val="21"/>
+          <w:szCs w:val="24"/>
+        </w:rPr>
+      </w:pPr>
+      <w:r>
+        <w:rPr>
+          <w:sz w:val="21"/>
+          <w:szCs w:val="24"/>
+        </w:rPr>
+        <w:t>Is created because the [</w:t>
+      </w:r>
+      <w:proofErr w:type="spellStart"/>
+      <w:proofErr w:type="gramStart"/>
+      <w:r>
+        <w:rPr>
+          <w:sz w:val="21"/>
+          <w:szCs w:val="24"/>
+        </w:rPr>
+        <w:t>activateToken.get</w:t>
+      </w:r>
+      <w:proofErr w:type="spellEnd"/>
+      <w:r>
+        <w:rPr>
+          <w:sz w:val="21"/>
+          <w:szCs w:val="24"/>
+        </w:rPr>
+        <w:t>(</w:t>
+      </w:r>
+      <w:proofErr w:type="spellStart"/>
+      <w:proofErr w:type="gramEnd"/>
+      <w:r>
+        <w:rPr>
+          <w:sz w:val="21"/>
+          <w:szCs w:val="24"/>
+        </w:rPr>
+        <w:t>activateToken.size</w:t>
+      </w:r>
+      <w:proofErr w:type="spellEnd"/>
+      <w:r>
+        <w:rPr>
+          <w:sz w:val="21"/>
+          <w:szCs w:val="24"/>
+        </w:rPr>
+        <w:t xml:space="preserve">()-1] produce -1 value </w:t>
+      </w:r>
+    </w:p>
+    <w:p>
+      <w:pPr>
+        <w:spacing w:afterLines="80" w:after="192" w:line="240" w:lineRule="auto"/>
+        <w:rPr>
+          <w:b/>
+          <w:bCs/>
+          <w:color w:val="FF0000"/>
+          <w:sz w:val="21"/>
+          <w:szCs w:val="24"/>
+          <w:u w:val="single"/>
+        </w:rPr>
+      </w:pPr>
+      <w:r>
+        <w:rPr>
+          <w:b/>
+          <w:bCs/>
+          <w:color w:val="FF0000"/>
+          <w:sz w:val="21"/>
+          <w:szCs w:val="24"/>
+          <w:u w:val="single"/>
+        </w:rPr>
+        <w:t xml:space="preserve">(AKA: The </w:t>
+      </w:r>
+      <w:proofErr w:type="spellStart"/>
+      <w:r>
+        <w:rPr>
+          <w:b/>
+          <w:bCs/>
+          <w:color w:val="FF0000"/>
+          <w:sz w:val="21"/>
+          <w:szCs w:val="24"/>
+          <w:u w:val="single"/>
+        </w:rPr>
+        <w:t>activateToken</w:t>
+      </w:r>
+      <w:proofErr w:type="spellEnd"/>
+      <w:r>
+        <w:rPr>
+          <w:b/>
+          <w:bCs/>
+          <w:color w:val="FF0000"/>
+          <w:sz w:val="21"/>
+          <w:szCs w:val="24"/>
+          <w:u w:val="single"/>
+        </w:rPr>
+        <w:t xml:space="preserve"> list is empty).</w:t>
+      </w:r>
+    </w:p>
+    <w:p>
+      <w:pPr>
+        <w:spacing w:afterLines="80" w:after="192" w:line="240" w:lineRule="auto"/>
+        <w:rPr>
+          <w:sz w:val="21"/>
+          <w:szCs w:val="24"/>
+        </w:rPr>
+      </w:pPr>
+    </w:p>
+    <w:p>
+      <w:pPr>
+        <w:spacing w:afterLines="80" w:after="192" w:line="240" w:lineRule="auto"/>
+        <w:rPr>
+          <w:sz w:val="21"/>
+          <w:szCs w:val="24"/>
+        </w:rPr>
+      </w:pPr>
+    </w:p>
+    <w:p>
+      <w:pPr>
+        <w:spacing w:afterLines="80" w:after="192" w:line="240" w:lineRule="auto"/>
         <w:rPr>
           <w:sz w:val="21"/>
           <w:szCs w:val="24"/>
@@ -946,7 +1296,7 @@
 </file>
 
 <file path=word/styles.xml><?xml version="1.0" encoding="utf-8"?>
-<w:styles xmlns:mc="http://schemas.openxmlformats.org/markup-compatibility/2006" xmlns:r="http://schemas.openxmlformats.org/officeDocument/2006/relationships" xmlns:w="http://schemas.openxmlformats.org/wordprocessingml/2006/main" xmlns:w14="http://schemas.microsoft.com/office/word/2010/wordml" xmlns:w15="http://schemas.microsoft.com/office/word/2012/wordml" mc:Ignorable="w14 w15">
+<w:styles xmlns:mc="http://schemas.openxmlformats.org/markup-compatibility/2006" xmlns:r="http://schemas.openxmlformats.org/officeDocument/2006/relationships" xmlns:w="http://schemas.openxmlformats.org/wordprocessingml/2006/main" xmlns:w14="http://schemas.microsoft.com/office/word/2010/wordml" xmlns:w15="http://schemas.microsoft.com/office/word/2012/wordml" xmlns:w16cid="http://schemas.microsoft.com/office/word/2016/wordml/cid" xmlns:w16se="http://schemas.microsoft.com/office/word/2015/wordml/symex" mc:Ignorable="w14 w15 w16se w16cid">
   <w:docDefaults>
     <w:rPrDefault>
       <w:rPr>
@@ -962,7 +1312,7 @@
       </w:pPr>
     </w:pPrDefault>
   </w:docDefaults>
-  <w:latentStyles w:defLockedState="0" w:defUIPriority="99" w:defSemiHidden="0" w:defUnhideWhenUsed="0" w:defQFormat="0" w:count="371">
+  <w:latentStyles w:defLockedState="0" w:defUIPriority="99" w:defSemiHidden="0" w:defUnhideWhenUsed="0" w:defQFormat="0" w:count="375">
     <w:lsdException w:name="Normal" w:uiPriority="0" w:qFormat="1"/>
     <w:lsdException w:name="heading 1" w:uiPriority="9" w:qFormat="1"/>
     <w:lsdException w:name="heading 2" w:semiHidden="1" w:uiPriority="9" w:unhideWhenUsed="1" w:qFormat="1"/>
@@ -1068,7 +1418,6 @@
     <w:lsdException w:name="HTML Sample" w:semiHidden="1" w:unhideWhenUsed="1"/>
     <w:lsdException w:name="HTML Typewriter" w:semiHidden="1" w:unhideWhenUsed="1"/>
     <w:lsdException w:name="HTML Variable" w:semiHidden="1" w:unhideWhenUsed="1"/>
-    <w:lsdException w:name="Normal Table" w:semiHidden="1" w:unhideWhenUsed="1"/>
     <w:lsdException w:name="annotation subject" w:semiHidden="1" w:unhideWhenUsed="1"/>
     <w:lsdException w:name="No List" w:semiHidden="1" w:unhideWhenUsed="1"/>
     <w:lsdException w:name="Outline List 1" w:semiHidden="1" w:unhideWhenUsed="1"/>
@@ -1112,10 +1461,8 @@
     <w:lsdException w:name="Table Elegant" w:semiHidden="1" w:unhideWhenUsed="1"/>
     <w:lsdException w:name="Table Professional" w:semiHidden="1" w:unhideWhenUsed="1"/>
     <w:lsdException w:name="Table Subtle 1" w:semiHidden="1" w:unhideWhenUsed="1"/>
-    <w:lsdException w:name="Table Subtle 2" w:semiHidden="1" w:unhideWhenUsed="1"/>
     <w:lsdException w:name="Table Web 1" w:semiHidden="1" w:unhideWhenUsed="1"/>
     <w:lsdException w:name="Table Web 2" w:semiHidden="1" w:unhideWhenUsed="1"/>
-    <w:lsdException w:name="Table Web 3" w:semiHidden="1" w:unhideWhenUsed="1"/>
     <w:lsdException w:name="Balloon Text" w:semiHidden="1" w:unhideWhenUsed="1"/>
     <w:lsdException w:name="Table Grid" w:uiPriority="39"/>
     <w:lsdException w:name="Table Theme" w:semiHidden="1" w:unhideWhenUsed="1"/>
@@ -1334,6 +1681,10 @@
     <w:lsdException w:name="List Table 5 Dark Accent 6" w:uiPriority="50"/>
     <w:lsdException w:name="List Table 6 Colorful Accent 6" w:uiPriority="51"/>
     <w:lsdException w:name="List Table 7 Colorful Accent 6" w:uiPriority="52"/>
+    <w:lsdException w:name="Mention" w:semiHidden="1" w:unhideWhenUsed="1"/>
+    <w:lsdException w:name="Smart Hyperlink" w:semiHidden="1" w:unhideWhenUsed="1"/>
+    <w:lsdException w:name="Hashtag" w:semiHidden="1" w:unhideWhenUsed="1"/>
+    <w:lsdException w:name="Unresolved Mention" w:semiHidden="1" w:unhideWhenUsed="1"/>
   </w:latentStyles>
   <w:style w:type="paragraph" w:default="1" w:styleId="Normal">
     <w:name w:val="Normal"/>

</xml_diff>